<commit_message>
fix work with word
</commit_message>
<xml_diff>
--- a/industrial-java/task5/input.docx
+++ b/industrial-java/task5/input.docx
@@ -61,32 +61,16 @@
         </w:rPr>
         <w:t xml:space="preserve">в </w:t>
       </w:r>
-      <w:r>
-        <w:rPr>
-          <w:rFonts w:ascii="Arial" w:hAnsi="Arial" w:cs="Arial"/>
-          <w:sz w:val="28"/>
-          <w:szCs w:val="28"/>
-          <w:lang w:val="en-US"/>
-        </w:rPr>
-        <w:t>destination</w:t>
-      </w:r>
-      <w:r>
-        <w:rPr>
-          <w:rFonts w:ascii="Arial" w:hAnsi="Arial" w:cs="Arial"/>
-          <w:sz w:val="28"/>
-          <w:szCs w:val="28"/>
-        </w:rPr>
-        <w:t xml:space="preserve"> с </w:t>
-      </w:r>
-      <w:r>
-        <w:rPr>
-          <w:rFonts w:ascii="Arial" w:hAnsi="Arial" w:cs="Arial"/>
-          <w:sz w:val="28"/>
-          <w:szCs w:val="28"/>
-          <w:lang w:val="en-US"/>
-        </w:rPr>
-        <w:t>start</w:t>
-      </w:r>
+      <w:proofErr w:type="spellStart"/>
+      <w:r>
+        <w:rPr>
+          <w:rFonts w:ascii="Arial" w:hAnsi="Arial" w:cs="Arial"/>
+          <w:sz w:val="28"/>
+          <w:szCs w:val="28"/>
+        </w:rPr>
+        <w:t>fffdestination</w:t>
+      </w:r>
+      <w:proofErr w:type="spellEnd"/>
       <w:r>
         <w:rPr>
           <w:rFonts w:ascii="Arial" w:hAnsi="Arial" w:cs="Arial"/>
@@ -101,17 +85,44 @@
           <w:sz w:val="28"/>
           <w:szCs w:val="28"/>
         </w:rPr>
+        <w:t xml:space="preserve">с </w:t>
+      </w:r>
+      <w:proofErr w:type="spellStart"/>
+      <w:r>
+        <w:rPr>
+          <w:rFonts w:ascii="Arial" w:hAnsi="Arial" w:cs="Arial"/>
+          <w:sz w:val="28"/>
+          <w:szCs w:val="28"/>
+        </w:rPr>
+        <w:t>fffstart</w:t>
+      </w:r>
+      <w:proofErr w:type="spellEnd"/>
+      <w:r>
+        <w:rPr>
+          <w:rFonts w:ascii="Arial" w:hAnsi="Arial" w:cs="Arial"/>
+          <w:sz w:val="28"/>
+          <w:szCs w:val="28"/>
+        </w:rPr>
+        <w:t xml:space="preserve"> </w:t>
+      </w:r>
+      <w:r>
+        <w:rPr>
+          <w:rFonts w:ascii="Arial" w:hAnsi="Arial" w:cs="Arial"/>
+          <w:sz w:val="28"/>
+          <w:szCs w:val="28"/>
+        </w:rPr>
         <w:t xml:space="preserve">по </w:t>
       </w:r>
-      <w:r>
-        <w:rPr>
-          <w:rFonts w:ascii="Arial" w:hAnsi="Arial" w:cs="Arial"/>
-          <w:sz w:val="28"/>
-          <w:szCs w:val="28"/>
-          <w:lang w:val="en-US"/>
-        </w:rPr>
-        <w:t>end</w:t>
-      </w:r>
+      <w:proofErr w:type="spellStart"/>
+      <w:r>
+        <w:rPr>
+          <w:rFonts w:ascii="Arial" w:hAnsi="Arial" w:cs="Arial"/>
+          <w:sz w:val="28"/>
+          <w:szCs w:val="28"/>
+        </w:rPr>
+        <w:t>fffend</w:t>
+      </w:r>
+      <w:proofErr w:type="spellEnd"/>
       <w:r>
         <w:rPr>
           <w:rFonts w:ascii="Arial" w:hAnsi="Arial" w:cs="Arial"/>
@@ -120,7 +131,6 @@
         </w:rPr>
         <w:t xml:space="preserve"> </w:t>
       </w:r>
-      <w:proofErr w:type="spellStart"/>
       <w:r>
         <w:rPr>
           <w:rFonts w:ascii="Arial" w:hAnsi="Arial" w:cs="Arial"/>
@@ -129,7 +139,6 @@
         </w:rPr>
         <w:t>с целью</w:t>
       </w:r>
-      <w:proofErr w:type="spellEnd"/>
       <w:r>
         <w:rPr>
           <w:rFonts w:ascii="Arial" w:hAnsi="Arial" w:cs="Arial"/>
@@ -143,9 +152,8 @@
           <w:rFonts w:ascii="Arial" w:hAnsi="Arial" w:cs="Arial"/>
           <w:sz w:val="28"/>
           <w:szCs w:val="28"/>
-          <w:lang w:val="en-US"/>
-        </w:rPr>
-        <w:t>purpose</w:t>
+        </w:rPr>
+        <w:t>fffpurpose</w:t>
       </w:r>
       <w:r>
         <w:rPr>
@@ -228,6 +236,7 @@
                 <w:lang w:val="en-US"/>
               </w:rPr>
             </w:pPr>
+            <w:proofErr w:type="spellStart"/>
             <w:r>
               <w:rPr>
                 <w:rFonts w:ascii="Arial" w:hAnsi="Arial" w:cs="Arial"/>
@@ -235,8 +244,9 @@
                 <w:szCs w:val="28"/>
                 <w:lang w:val="en-US"/>
               </w:rPr>
-              <w:t>hotel</w:t>
+              <w:t>fffhotel</w:t>
             </w:r>
+            <w:proofErr w:type="spellEnd"/>
           </w:p>
         </w:tc>
       </w:tr>
@@ -276,6 +286,7 @@
                 <w:lang w:val="en-US"/>
               </w:rPr>
             </w:pPr>
+            <w:proofErr w:type="spellStart"/>
             <w:r>
               <w:rPr>
                 <w:rFonts w:ascii="Arial" w:hAnsi="Arial" w:cs="Arial"/>
@@ -283,8 +294,9 @@
                 <w:szCs w:val="28"/>
                 <w:lang w:val="en-US"/>
               </w:rPr>
-              <w:t>daily</w:t>
+              <w:t>fffdaily</w:t>
             </w:r>
+            <w:proofErr w:type="spellEnd"/>
           </w:p>
         </w:tc>
       </w:tr>
@@ -324,6 +336,7 @@
                 <w:lang w:val="en-US"/>
               </w:rPr>
             </w:pPr>
+            <w:proofErr w:type="spellStart"/>
             <w:r>
               <w:rPr>
                 <w:rFonts w:ascii="Arial" w:hAnsi="Arial" w:cs="Arial"/>
@@ -331,8 +344,9 @@
                 <w:szCs w:val="28"/>
                 <w:lang w:val="en-US"/>
               </w:rPr>
-              <w:t>transport</w:t>
+              <w:t>ffftransport</w:t>
             </w:r>
+            <w:proofErr w:type="spellEnd"/>
           </w:p>
         </w:tc>
       </w:tr>
@@ -372,6 +386,7 @@
                 <w:lang w:val="en-US"/>
               </w:rPr>
             </w:pPr>
+            <w:proofErr w:type="spellStart"/>
             <w:r>
               <w:rPr>
                 <w:rFonts w:ascii="Arial" w:hAnsi="Arial" w:cs="Arial"/>
@@ -379,8 +394,9 @@
                 <w:szCs w:val="28"/>
                 <w:lang w:val="en-US"/>
               </w:rPr>
-              <w:t>total</w:t>
+              <w:t>ffftotal</w:t>
             </w:r>
+            <w:proofErr w:type="spellEnd"/>
           </w:p>
         </w:tc>
       </w:tr>
@@ -403,6 +419,7 @@
           <w:lang w:val="en-US"/>
         </w:rPr>
       </w:pPr>
+      <w:proofErr w:type="spellStart"/>
       <w:r>
         <w:rPr>
           <w:rFonts w:ascii="Arial" w:hAnsi="Arial" w:cs="Arial"/>
@@ -410,7 +427,17 @@
           <w:szCs w:val="28"/>
           <w:lang w:val="en-US"/>
         </w:rPr>
-        <w:t>date</w:t>
+        <w:t>fffdate</w:t>
+      </w:r>
+      <w:proofErr w:type="spellEnd"/>
+      <w:r>
+        <w:rPr>
+          <w:rFonts w:ascii="Arial" w:hAnsi="Arial" w:cs="Arial"/>
+          <w:sz w:val="28"/>
+          <w:szCs w:val="28"/>
+          <w:lang w:val="en-US"/>
+        </w:rPr>
+        <w:t xml:space="preserve"> </w:t>
       </w:r>
     </w:p>
     <w:p>
@@ -422,6 +449,7 @@
           <w:lang w:val="en-US"/>
         </w:rPr>
       </w:pPr>
+      <w:proofErr w:type="spellStart"/>
       <w:r>
         <w:rPr>
           <w:rFonts w:ascii="Arial" w:hAnsi="Arial" w:cs="Arial"/>
@@ -429,8 +457,9 @@
           <w:szCs w:val="28"/>
           <w:lang w:val="en-US"/>
         </w:rPr>
-        <w:t>name</w:t>
-      </w:r>
+        <w:t>fffname</w:t>
+      </w:r>
+      <w:proofErr w:type="spellEnd"/>
     </w:p>
     <w:sectPr>
       <w:pgSz w:w="11906" w:h="16838"/>

</xml_diff>